<commit_message>
Added couple of options in commandline.
</commit_message>
<xml_diff>
--- a/src/WordExporter/Templates/WorkItem.docx
+++ b/src/WordExporter/Templates/WorkItem.docx
@@ -14,8 +14,15 @@
       <w:r>
         <w:rPr>
           <w:b/>
+          <w:color w:val="FF0000"/>
         </w:rPr>
-        <w:t xml:space="preserve">Assigned To: </w:t>
+        <w:t>Assigned To</w:t>
+      </w:r>
+      <w:r>
+        <w:rPr>
+          <w:b/>
+        </w:rPr>
+        <w:t xml:space="preserve">: </w:t>
       </w:r>
       <w:r>
         <w:t>{{</w:t>
@@ -28,9 +35,10 @@
       <w:r>
         <w:t>}}</w:t>
       </w:r>
-      <w:r>
-        <w:br/>
-      </w:r>
+    </w:p>
+    <w:p>
+      <w:bookmarkStart w:id="0" w:name="_GoBack"/>
+      <w:bookmarkEnd w:id="0"/>
       <w:r>
         <w:rPr>
           <w:b/>
@@ -61,8 +69,6 @@
       <w:r>
         <w:t>{{description}}</w:t>
       </w:r>
-      <w:bookmarkStart w:id="0" w:name="_GoBack"/>
-      <w:bookmarkEnd w:id="0"/>
     </w:p>
     <w:p/>
     <w:sectPr>

</xml_diff>